<commit_message>
SIGE - Actividad 1
</commit_message>
<xml_diff>
--- a/02_CC2/00_Apuntes propios/cc_teoria.docx
+++ b/02_CC2/00_Apuntes propios/cc_teoria.docx
@@ -197,6 +197,370 @@
       <w:r>
         <w:t>HPC – High Performance Computing</w:t>
       </w:r>
+    </w:p>
+    <w:p>
+      <w:pPr>
+        <w:tabs>
+          <w:tab w:val="left" w:pos="1948"/>
+        </w:tabs>
+      </w:pPr>
+      <w:r>
+        <w:t>2021-03-16</w:t>
+      </w:r>
+    </w:p>
+    <w:p>
+      <w:pPr>
+        <w:tabs>
+          <w:tab w:val="left" w:pos="1948"/>
+        </w:tabs>
+      </w:pPr>
+      <w:r>
+        <w:t>Los servicios se dan de una manera flexible a lo que demanda el usuario</w:t>
+      </w:r>
+    </w:p>
+    <w:p>
+      <w:pPr>
+        <w:tabs>
+          <w:tab w:val="left" w:pos="1948"/>
+        </w:tabs>
+      </w:pPr>
+      <w:r>
+        <w:t xml:space="preserve">Modelo de prestación de servicios de negocio y tecnología, que permita </w:t>
+      </w:r>
+      <w:proofErr w:type="gramStart"/>
+      <w:r>
+        <w:t>la usuario</w:t>
+      </w:r>
+      <w:proofErr w:type="gramEnd"/>
+      <w:r>
+        <w:t xml:space="preserve"> </w:t>
+      </w:r>
+      <w:proofErr w:type="spellStart"/>
+      <w:r>
+        <w:t>accedear</w:t>
+      </w:r>
+      <w:proofErr w:type="spellEnd"/>
+      <w:r>
+        <w:t xml:space="preserve"> a un </w:t>
+      </w:r>
+      <w:proofErr w:type="spellStart"/>
+      <w:r>
+        <w:t>catálog</w:t>
+      </w:r>
+      <w:proofErr w:type="spellEnd"/>
+    </w:p>
+    <w:p>
+      <w:pPr>
+        <w:tabs>
+          <w:tab w:val="left" w:pos="1948"/>
+        </w:tabs>
+      </w:pPr>
+      <w:r>
+        <w:rPr>
+          <w:noProof/>
+        </w:rPr>
+        <w:lastRenderedPageBreak/>
+        <w:drawing>
+          <wp:inline distT="0" distB="0" distL="0" distR="0" wp14:anchorId="760DCE00" wp14:editId="4261900E">
+            <wp:extent cx="5400040" cy="3037840"/>
+            <wp:effectExtent l="0" t="0" r="0" b="0"/>
+            <wp:docPr id="1" name="Imagen 1" descr="Interfaz de usuario gráfica, Texto&#10;&#10;Descripción generada automáticamente"/>
+            <wp:cNvGraphicFramePr>
+              <a:graphicFrameLocks xmlns:a="http://schemas.openxmlformats.org/drawingml/2006/main" noChangeAspect="1"/>
+            </wp:cNvGraphicFramePr>
+            <a:graphic xmlns:a="http://schemas.openxmlformats.org/drawingml/2006/main">
+              <a:graphicData uri="http://schemas.openxmlformats.org/drawingml/2006/picture">
+                <pic:pic xmlns:pic="http://schemas.openxmlformats.org/drawingml/2006/picture">
+                  <pic:nvPicPr>
+                    <pic:cNvPr id="1" name="Imagen 1" descr="Interfaz de usuario gráfica, Texto&#10;&#10;Descripción generada automáticamente"/>
+                    <pic:cNvPicPr/>
+                  </pic:nvPicPr>
+                  <pic:blipFill>
+                    <a:blip r:embed="rId4" cstate="print">
+                      <a:extLst>
+                        <a:ext uri="{28A0092B-C50C-407E-A947-70E740481C1C}">
+                          <a14:useLocalDpi xmlns:a14="http://schemas.microsoft.com/office/drawing/2010/main" val="0"/>
+                        </a:ext>
+                      </a:extLst>
+                    </a:blip>
+                    <a:stretch>
+                      <a:fillRect/>
+                    </a:stretch>
+                  </pic:blipFill>
+                  <pic:spPr>
+                    <a:xfrm>
+                      <a:off x="0" y="0"/>
+                      <a:ext cx="5400040" cy="3037840"/>
+                    </a:xfrm>
+                    <a:prstGeom prst="rect">
+                      <a:avLst/>
+                    </a:prstGeom>
+                  </pic:spPr>
+                </pic:pic>
+              </a:graphicData>
+            </a:graphic>
+          </wp:inline>
+        </w:drawing>
+      </w:r>
+    </w:p>
+    <w:p>
+      <w:pPr>
+        <w:tabs>
+          <w:tab w:val="left" w:pos="1948"/>
+        </w:tabs>
+      </w:pPr>
+      <w:r>
+        <w:t>5 aspectos fundamentales -&gt;</w:t>
+      </w:r>
+    </w:p>
+    <w:p>
+      <w:pPr>
+        <w:tabs>
+          <w:tab w:val="left" w:pos="1948"/>
+        </w:tabs>
+      </w:pPr>
+      <w:proofErr w:type="spellStart"/>
+      <w:r>
+        <w:t>Escabilidad</w:t>
+      </w:r>
+      <w:proofErr w:type="spellEnd"/>
+      <w:r>
+        <w:t xml:space="preserve"> rápida, acceso ubicuo,</w:t>
+      </w:r>
+    </w:p>
+    <w:p>
+      <w:pPr>
+        <w:tabs>
+          <w:tab w:val="left" w:pos="1948"/>
+        </w:tabs>
+      </w:pPr>
+      <w:r>
+        <w:rPr>
+          <w:noProof/>
+        </w:rPr>
+        <w:drawing>
+          <wp:inline distT="0" distB="0" distL="0" distR="0" wp14:anchorId="55CCB3BF" wp14:editId="4759760F">
+            <wp:extent cx="5400040" cy="3037840"/>
+            <wp:effectExtent l="0" t="0" r="0" b="0"/>
+            <wp:docPr id="2" name="Imagen 2"/>
+            <wp:cNvGraphicFramePr>
+              <a:graphicFrameLocks xmlns:a="http://schemas.openxmlformats.org/drawingml/2006/main" noChangeAspect="1"/>
+            </wp:cNvGraphicFramePr>
+            <a:graphic xmlns:a="http://schemas.openxmlformats.org/drawingml/2006/main">
+              <a:graphicData uri="http://schemas.openxmlformats.org/drawingml/2006/picture">
+                <pic:pic xmlns:pic="http://schemas.openxmlformats.org/drawingml/2006/picture">
+                  <pic:nvPicPr>
+                    <pic:cNvPr id="1" name=""/>
+                    <pic:cNvPicPr/>
+                  </pic:nvPicPr>
+                  <pic:blipFill>
+                    <a:blip r:embed="rId5"/>
+                    <a:stretch>
+                      <a:fillRect/>
+                    </a:stretch>
+                  </pic:blipFill>
+                  <pic:spPr>
+                    <a:xfrm>
+                      <a:off x="0" y="0"/>
+                      <a:ext cx="5400040" cy="3037840"/>
+                    </a:xfrm>
+                    <a:prstGeom prst="rect">
+                      <a:avLst/>
+                    </a:prstGeom>
+                  </pic:spPr>
+                </pic:pic>
+              </a:graphicData>
+            </a:graphic>
+          </wp:inline>
+        </w:drawing>
+      </w:r>
+    </w:p>
+    <w:p>
+      <w:pPr>
+        <w:tabs>
+          <w:tab w:val="left" w:pos="1948"/>
+        </w:tabs>
+      </w:pPr>
+      <w:r>
+        <w:t xml:space="preserve">Digitalización -&gt; plasmación en un sistema </w:t>
+      </w:r>
+      <w:proofErr w:type="spellStart"/>
+      <w:r>
+        <w:t>informatico</w:t>
+      </w:r>
+      <w:proofErr w:type="spellEnd"/>
+      <w:r>
+        <w:t xml:space="preserve"> de todo el mundo físico</w:t>
+      </w:r>
+    </w:p>
+    <w:p>
+      <w:pPr>
+        <w:tabs>
+          <w:tab w:val="left" w:pos="1948"/>
+        </w:tabs>
+      </w:pPr>
+      <w:r>
+        <w:t>Monitorizar todo el mundo físico</w:t>
+      </w:r>
+    </w:p>
+    <w:p>
+      <w:pPr>
+        <w:tabs>
+          <w:tab w:val="left" w:pos="1948"/>
+        </w:tabs>
+      </w:pPr>
+      <w:proofErr w:type="spellStart"/>
+      <w:r>
+        <w:t>Serverless</w:t>
+      </w:r>
+      <w:proofErr w:type="spellEnd"/>
+      <w:r>
+        <w:t xml:space="preserve"> Computing -&gt; como usuario no interacciono con el servidor, solo me encargo de enviar el servicio</w:t>
+      </w:r>
+    </w:p>
+    <w:p>
+      <w:pPr>
+        <w:tabs>
+          <w:tab w:val="left" w:pos="1948"/>
+        </w:tabs>
+      </w:pPr>
+      <w:r>
+        <w:t>Se cobra por el servicio que se utiliza (calcula 10 raíces cuadradas) no por tiempo</w:t>
+      </w:r>
+    </w:p>
+    <w:p>
+      <w:pPr>
+        <w:tabs>
+          <w:tab w:val="left" w:pos="1948"/>
+        </w:tabs>
+      </w:pPr>
+      <w:r>
+        <w:t>La tecnología mas utilizada es la capa HTTP</w:t>
+      </w:r>
+    </w:p>
+    <w:p>
+      <w:pPr>
+        <w:tabs>
+          <w:tab w:val="left" w:pos="1948"/>
+        </w:tabs>
+      </w:pPr>
+      <w:r>
+        <w:t>Edge Computing -&gt; uso abusivo de HTTP</w:t>
+      </w:r>
+    </w:p>
+    <w:p>
+      <w:pPr>
+        <w:tabs>
+          <w:tab w:val="left" w:pos="1948"/>
+        </w:tabs>
+      </w:pPr>
+      <w:r>
+        <w:lastRenderedPageBreak/>
+        <w:t>Cloud Computing es un paradigma de computación plenamente establecido</w:t>
+      </w:r>
+    </w:p>
+    <w:p>
+      <w:pPr>
+        <w:tabs>
+          <w:tab w:val="left" w:pos="1948"/>
+        </w:tabs>
+      </w:pPr>
+      <w:r>
+        <w:t>El amanecer de la Economía de la Información</w:t>
+      </w:r>
+    </w:p>
+    <w:p>
+      <w:pPr>
+        <w:tabs>
+          <w:tab w:val="left" w:pos="1948"/>
+        </w:tabs>
+      </w:pPr>
+      <w:r>
+        <w:t>Técnicamente, evolución; en negocios, revolución</w:t>
+      </w:r>
+    </w:p>
+    <w:p>
+      <w:pPr>
+        <w:tabs>
+          <w:tab w:val="left" w:pos="1948"/>
+        </w:tabs>
+      </w:pPr>
+      <w:r>
+        <w:t>El paradigma evoluciona y se diversifica</w:t>
+      </w:r>
+    </w:p>
+    <w:p>
+      <w:pPr>
+        <w:tabs>
+          <w:tab w:val="left" w:pos="1948"/>
+        </w:tabs>
+      </w:pPr>
+      <w:r>
+        <w:t xml:space="preserve">IaaS -&gt; </w:t>
+      </w:r>
+      <w:proofErr w:type="spellStart"/>
+      <w:r>
+        <w:t>maquinas</w:t>
+      </w:r>
+      <w:proofErr w:type="spellEnd"/>
+      <w:r>
+        <w:t xml:space="preserve"> virtuales</w:t>
+      </w:r>
+    </w:p>
+    <w:p>
+      <w:pPr>
+        <w:tabs>
+          <w:tab w:val="left" w:pos="1948"/>
+        </w:tabs>
+      </w:pPr>
+      <w:r>
+        <w:t xml:space="preserve">Características de un servicio </w:t>
+      </w:r>
+      <w:proofErr w:type="spellStart"/>
+      <w:r>
+        <w:t>cloud</w:t>
+      </w:r>
+      <w:proofErr w:type="spellEnd"/>
+      <w:r>
+        <w:t>:</w:t>
+      </w:r>
+    </w:p>
+    <w:p>
+      <w:pPr>
+        <w:tabs>
+          <w:tab w:val="left" w:pos="1948"/>
+        </w:tabs>
+      </w:pPr>
+      <w:r>
+        <w:t>Alta disponibilidad</w:t>
+      </w:r>
+    </w:p>
+    <w:p>
+      <w:pPr>
+        <w:tabs>
+          <w:tab w:val="left" w:pos="1948"/>
+        </w:tabs>
+      </w:pPr>
+      <w:r>
+        <w:t>Capacidades ilimitadas</w:t>
+      </w:r>
+    </w:p>
+    <w:p>
+      <w:pPr>
+        <w:tabs>
+          <w:tab w:val="left" w:pos="1948"/>
+        </w:tabs>
+      </w:pPr>
+      <w:r>
+        <w:t>Máquina virtual</w:t>
+      </w:r>
+    </w:p>
+    <w:p>
+      <w:pPr>
+        <w:tabs>
+          <w:tab w:val="left" w:pos="1948"/>
+        </w:tabs>
+      </w:pPr>
     </w:p>
     <w:sectPr>
       <w:pgSz w:w="11906" w:h="16838"/>

</xml_diff>